<commit_message>
Inserimento script e javadoc
</commit_message>
<xml_diff>
--- a/Guida all'installazione.docx
+++ b/Guida all'installazione.docx
@@ -475,121 +475,34 @@
         </w:rPr>
         <w:t xml:space="preserve"> seguendolo dal path relativo allo Script SQL</w:t>
       </w:r>
+      <w:r>
+        <w:rPr>
+          <w:sz w:val="24"/>
+          <w:szCs w:val="24"/>
+        </w:rPr>
+        <w:t xml:space="preserve"> denominato con “</w:t>
+      </w:r>
+      <w:proofErr w:type="spellStart"/>
+      <w:r>
+        <w:rPr>
+          <w:sz w:val="24"/>
+          <w:szCs w:val="24"/>
+        </w:rPr>
+        <w:t>Script.sql</w:t>
+      </w:r>
+      <w:proofErr w:type="spellEnd"/>
+      <w:r>
+        <w:rPr>
+          <w:sz w:val="24"/>
+          <w:szCs w:val="24"/>
+        </w:rPr>
+        <w:t>”</w:t>
+      </w:r>
     </w:p>
     <w:p>
       <w:pPr>
         <w:pStyle w:val="Paragrafoelenco"/>
         <w:rPr>
-          <w:i/>
-          <w:iCs/>
-          <w:sz w:val="24"/>
-          <w:szCs w:val="24"/>
-        </w:rPr>
-      </w:pPr>
-      <w:r>
-        <w:rPr>
-          <w:i/>
-          <w:iCs/>
-          <w:sz w:val="24"/>
-          <w:szCs w:val="24"/>
-        </w:rPr>
-        <w:t>Allegare screen</w:t>
-      </w:r>
-    </w:p>
-    <w:p>
-      <w:pPr>
-        <w:rPr>
-          <w:sz w:val="24"/>
-          <w:szCs w:val="24"/>
-        </w:rPr>
-      </w:pPr>
-      <w:r>
-        <w:rPr>
-          <w:sz w:val="24"/>
-          <w:szCs w:val="24"/>
-        </w:rPr>
-        <w:t>Così facendo sul DBMS verrà registrato l’utente ”</w:t>
-      </w:r>
-      <w:r>
-        <w:rPr>
-          <w:i/>
-          <w:iCs/>
-          <w:sz w:val="24"/>
-          <w:szCs w:val="24"/>
-        </w:rPr>
-        <w:t xml:space="preserve">nome utente” </w:t>
-      </w:r>
-      <w:r>
-        <w:rPr>
-          <w:sz w:val="24"/>
-          <w:szCs w:val="24"/>
-        </w:rPr>
-        <w:t xml:space="preserve">e verrà inserita la tabella </w:t>
-      </w:r>
-      <w:r>
-        <w:rPr>
-          <w:i/>
-          <w:iCs/>
-          <w:sz w:val="24"/>
-          <w:szCs w:val="24"/>
-        </w:rPr>
-        <w:t>“</w:t>
-      </w:r>
-      <w:proofErr w:type="spellStart"/>
-      <w:r>
-        <w:rPr>
-          <w:i/>
-          <w:iCs/>
-          <w:sz w:val="24"/>
-          <w:szCs w:val="24"/>
-        </w:rPr>
-        <w:t>provaC</w:t>
-      </w:r>
-      <w:proofErr w:type="spellEnd"/>
-      <w:r>
-        <w:rPr>
-          <w:i/>
-          <w:iCs/>
-          <w:sz w:val="24"/>
-          <w:szCs w:val="24"/>
-        </w:rPr>
-        <w:t>”</w:t>
-      </w:r>
-      <w:r>
-        <w:rPr>
-          <w:sz w:val="24"/>
-          <w:szCs w:val="24"/>
-        </w:rPr>
-        <w:t xml:space="preserve"> preparando così il database alle interrogazioni del Client.</w:t>
-      </w:r>
-    </w:p>
-    <w:p>
-      <w:pPr>
-        <w:rPr>
-          <w:sz w:val="24"/>
-          <w:szCs w:val="24"/>
-        </w:rPr>
-      </w:pPr>
-    </w:p>
-    <w:p>
-      <w:pPr>
-        <w:rPr>
-          <w:sz w:val="24"/>
-          <w:szCs w:val="24"/>
-        </w:rPr>
-      </w:pPr>
-    </w:p>
-    <w:p>
-      <w:pPr>
-        <w:rPr>
-          <w:sz w:val="24"/>
-          <w:szCs w:val="24"/>
-        </w:rPr>
-      </w:pPr>
-    </w:p>
-    <w:p>
-      <w:pPr>
-        <w:rPr>
           <w:sz w:val="24"/>
           <w:szCs w:val="24"/>
         </w:rPr>
@@ -598,85 +511,6 @@
     <w:p>
       <w:pPr>
         <w:pStyle w:val="Paragrafoelenco"/>
-        <w:numPr>
-          <w:ilvl w:val="0"/>
-          <w:numId w:val="3"/>
-        </w:numPr>
-        <w:rPr>
-          <w:b/>
-          <w:bCs/>
-          <w:sz w:val="24"/>
-          <w:szCs w:val="24"/>
-        </w:rPr>
-      </w:pPr>
-      <w:r>
-        <w:rPr>
-          <w:b/>
-          <w:bCs/>
-          <w:sz w:val="28"/>
-          <w:szCs w:val="28"/>
-        </w:rPr>
-        <w:lastRenderedPageBreak/>
-        <w:t>Esecuzione</w:t>
-      </w:r>
-      <w:r>
-        <w:rPr>
-          <w:b/>
-          <w:bCs/>
-          <w:sz w:val="28"/>
-          <w:szCs w:val="28"/>
-        </w:rPr>
-        <w:t xml:space="preserve"> del Software su Visual Studio Code</w:t>
-      </w:r>
-    </w:p>
-    <w:p>
-      <w:pPr>
-        <w:rPr>
-          <w:sz w:val="24"/>
-          <w:szCs w:val="24"/>
-        </w:rPr>
-      </w:pPr>
-      <w:r>
-        <w:rPr>
-          <w:sz w:val="24"/>
-          <w:szCs w:val="24"/>
-        </w:rPr>
-        <w:t xml:space="preserve">Dopo aver installato correttamente le componenti descritte precedentemente, è necessario installare l’estensione </w:t>
-      </w:r>
-      <w:r>
-        <w:rPr>
-          <w:i/>
-          <w:iCs/>
-          <w:sz w:val="24"/>
-          <w:szCs w:val="24"/>
-        </w:rPr>
-        <w:t xml:space="preserve">“Extensions Pack for Java” </w:t>
-      </w:r>
-      <w:r>
-        <w:rPr>
-          <w:sz w:val="24"/>
-          <w:szCs w:val="24"/>
-        </w:rPr>
-        <w:t>all’interno dell’IDE Visual Studio Code.</w:t>
-      </w:r>
-    </w:p>
-    <w:p>
-      <w:pPr>
-        <w:rPr>
-          <w:sz w:val="24"/>
-          <w:szCs w:val="24"/>
-        </w:rPr>
-      </w:pPr>
-      <w:r>
-        <w:rPr>
-          <w:sz w:val="24"/>
-          <w:szCs w:val="24"/>
-        </w:rPr>
-        <w:t>Per far ciò è sufficiente premere la combo di tasti “CTRL+SHIFT+S”, digitare l’estensione pocanzi citata e procedere con l’installazione:</w:t>
-      </w:r>
-    </w:p>
-    <w:p>
-      <w:pPr>
         <w:rPr>
           <w:sz w:val="24"/>
           <w:szCs w:val="24"/>
@@ -688,10 +522,10 @@
           <w:szCs w:val="24"/>
         </w:rPr>
         <w:drawing>
-          <wp:inline distT="0" distB="0" distL="0" distR="0" wp14:anchorId="38D13489" wp14:editId="63290A94">
-            <wp:extent cx="6120130" cy="1252220"/>
-            <wp:effectExtent l="0" t="0" r="0" b="5080"/>
-            <wp:docPr id="2" name="Immagine 2"/>
+          <wp:inline distT="0" distB="0" distL="0" distR="0" wp14:anchorId="6FB5CE5A" wp14:editId="7BE4E85A">
+            <wp:extent cx="6120130" cy="500380"/>
+            <wp:effectExtent l="0" t="0" r="0" b="0"/>
+            <wp:docPr id="3" name="Immagine 3"/>
             <wp:cNvGraphicFramePr>
               <a:graphicFrameLocks xmlns:a="http://schemas.openxmlformats.org/drawingml/2006/main" noChangeAspect="1"/>
             </wp:cNvGraphicFramePr>
@@ -711,7 +545,7 @@
                   <pic:spPr>
                     <a:xfrm>
                       <a:off x="0" y="0"/>
-                      <a:ext cx="6120130" cy="1252220"/>
+                      <a:ext cx="6120130" cy="500380"/>
                     </a:xfrm>
                     <a:prstGeom prst="rect">
                       <a:avLst/>
@@ -736,330 +570,175 @@
           <w:sz w:val="24"/>
           <w:szCs w:val="24"/>
         </w:rPr>
-        <w:t>Dopo aver installato correttamente l’estensione è possibile procedere con l’esecuzione del software.</w:t>
-      </w:r>
-    </w:p>
-    <w:p>
-      <w:pPr>
-        <w:rPr>
-          <w:b/>
-          <w:bCs/>
-          <w:i/>
-          <w:iCs/>
-          <w:sz w:val="28"/>
-          <w:szCs w:val="28"/>
-        </w:rPr>
-      </w:pPr>
-    </w:p>
-    <w:p>
-      <w:pPr>
-        <w:rPr>
-          <w:b/>
-          <w:bCs/>
-          <w:i/>
-          <w:iCs/>
-          <w:sz w:val="28"/>
-          <w:szCs w:val="28"/>
-        </w:rPr>
-      </w:pPr>
-    </w:p>
-    <w:p>
-      <w:pPr>
-        <w:rPr>
-          <w:b/>
-          <w:bCs/>
-          <w:i/>
-          <w:iCs/>
-          <w:sz w:val="28"/>
-          <w:szCs w:val="28"/>
-        </w:rPr>
-      </w:pPr>
-    </w:p>
-    <w:p>
-      <w:pPr>
-        <w:rPr>
-          <w:b/>
-          <w:bCs/>
-          <w:i/>
-          <w:iCs/>
-          <w:sz w:val="28"/>
-          <w:szCs w:val="28"/>
-        </w:rPr>
-      </w:pPr>
-    </w:p>
-    <w:p>
-      <w:pPr>
-        <w:rPr>
-          <w:b/>
-          <w:bCs/>
-          <w:i/>
-          <w:iCs/>
-          <w:sz w:val="28"/>
-          <w:szCs w:val="28"/>
-        </w:rPr>
-      </w:pPr>
-    </w:p>
-    <w:p>
-      <w:pPr>
-        <w:rPr>
-          <w:b/>
-          <w:bCs/>
-          <w:i/>
-          <w:iCs/>
-          <w:sz w:val="28"/>
-          <w:szCs w:val="28"/>
-        </w:rPr>
-      </w:pPr>
-    </w:p>
-    <w:p>
-      <w:pPr>
-        <w:rPr>
-          <w:b/>
-          <w:bCs/>
-          <w:i/>
-          <w:iCs/>
-          <w:sz w:val="28"/>
-          <w:szCs w:val="28"/>
-        </w:rPr>
-      </w:pPr>
-    </w:p>
-    <w:p>
-      <w:pPr>
-        <w:rPr>
-          <w:b/>
-          <w:bCs/>
-          <w:i/>
-          <w:iCs/>
-          <w:sz w:val="28"/>
-          <w:szCs w:val="28"/>
-        </w:rPr>
-      </w:pPr>
-    </w:p>
-    <w:p>
-      <w:pPr>
-        <w:rPr>
-          <w:b/>
-          <w:bCs/>
-          <w:i/>
-          <w:iCs/>
-          <w:sz w:val="28"/>
-          <w:szCs w:val="28"/>
-        </w:rPr>
-      </w:pPr>
-    </w:p>
-    <w:p>
-      <w:pPr>
-        <w:rPr>
-          <w:b/>
-          <w:bCs/>
-          <w:i/>
-          <w:iCs/>
-          <w:sz w:val="28"/>
-          <w:szCs w:val="28"/>
-        </w:rPr>
-      </w:pPr>
-    </w:p>
-    <w:p>
-      <w:pPr>
-        <w:rPr>
-          <w:b/>
-          <w:bCs/>
-          <w:i/>
-          <w:iCs/>
-          <w:sz w:val="28"/>
-          <w:szCs w:val="28"/>
-        </w:rPr>
-      </w:pPr>
-    </w:p>
-    <w:p>
-      <w:pPr>
-        <w:rPr>
-          <w:b/>
-          <w:bCs/>
-          <w:i/>
-          <w:iCs/>
-          <w:sz w:val="28"/>
-          <w:szCs w:val="28"/>
-        </w:rPr>
-      </w:pPr>
-    </w:p>
-    <w:p>
-      <w:pPr>
-        <w:rPr>
-          <w:b/>
-          <w:bCs/>
-          <w:i/>
-          <w:iCs/>
-          <w:sz w:val="28"/>
-          <w:szCs w:val="28"/>
-        </w:rPr>
-      </w:pPr>
-    </w:p>
-    <w:p>
-      <w:pPr>
-        <w:rPr>
-          <w:b/>
-          <w:bCs/>
-          <w:i/>
-          <w:iCs/>
-          <w:sz w:val="28"/>
-          <w:szCs w:val="28"/>
-        </w:rPr>
-      </w:pPr>
-    </w:p>
-    <w:p>
-      <w:pPr>
-        <w:rPr>
-          <w:b/>
-          <w:bCs/>
-          <w:i/>
-          <w:iCs/>
-          <w:sz w:val="28"/>
-          <w:szCs w:val="28"/>
-        </w:rPr>
-      </w:pPr>
-    </w:p>
-    <w:p>
-      <w:pPr>
-        <w:rPr>
-          <w:b/>
-          <w:bCs/>
-          <w:i/>
-          <w:iCs/>
-          <w:sz w:val="28"/>
-          <w:szCs w:val="28"/>
-        </w:rPr>
-      </w:pPr>
-    </w:p>
-    <w:p>
-      <w:pPr>
-        <w:rPr>
-          <w:b/>
-          <w:bCs/>
-          <w:i/>
-          <w:iCs/>
-          <w:sz w:val="28"/>
-          <w:szCs w:val="28"/>
-        </w:rPr>
-      </w:pPr>
-    </w:p>
-    <w:p>
-      <w:pPr>
-        <w:rPr>
-          <w:b/>
-          <w:bCs/>
-          <w:i/>
-          <w:iCs/>
-          <w:sz w:val="28"/>
-          <w:szCs w:val="28"/>
-        </w:rPr>
-      </w:pPr>
-      <w:r>
-        <w:rPr>
-          <w:b/>
-          <w:bCs/>
-          <w:i/>
-          <w:iCs/>
-          <w:sz w:val="28"/>
-          <w:szCs w:val="28"/>
-        </w:rPr>
-        <w:lastRenderedPageBreak/>
-        <w:t>Esecuzione del Server</w:t>
-      </w:r>
-    </w:p>
-    <w:p>
-      <w:pPr>
-        <w:rPr>
-          <w:sz w:val="24"/>
-          <w:szCs w:val="24"/>
-        </w:rPr>
-      </w:pPr>
-      <w:r>
-        <w:rPr>
-          <w:sz w:val="24"/>
-          <w:szCs w:val="24"/>
-        </w:rPr>
-        <w:t>Il primo software da avviare è il Server. Per far ciò è sufficiente aprire la cartella “Progetto CLI/Codice Sorgente/Server” in VS Code, facendo come segue:</w:t>
-      </w:r>
+        <w:t>Così facendo sul DBMS verrà registrato l’utente ”</w:t>
+      </w:r>
+      <w:r>
+        <w:rPr>
+          <w:i/>
+          <w:iCs/>
+          <w:sz w:val="24"/>
+          <w:szCs w:val="24"/>
+        </w:rPr>
+        <w:t xml:space="preserve">nome utente” </w:t>
+      </w:r>
+      <w:r>
+        <w:rPr>
+          <w:sz w:val="24"/>
+          <w:szCs w:val="24"/>
+        </w:rPr>
+        <w:t xml:space="preserve">e verrà inserita la tabella </w:t>
+      </w:r>
+      <w:r>
+        <w:rPr>
+          <w:i/>
+          <w:iCs/>
+          <w:sz w:val="24"/>
+          <w:szCs w:val="24"/>
+        </w:rPr>
+        <w:t>“</w:t>
+      </w:r>
+      <w:proofErr w:type="spellStart"/>
+      <w:r>
+        <w:rPr>
+          <w:i/>
+          <w:iCs/>
+          <w:sz w:val="24"/>
+          <w:szCs w:val="24"/>
+        </w:rPr>
+        <w:t>provaC</w:t>
+      </w:r>
+      <w:proofErr w:type="spellEnd"/>
+      <w:r>
+        <w:rPr>
+          <w:i/>
+          <w:iCs/>
+          <w:sz w:val="24"/>
+          <w:szCs w:val="24"/>
+        </w:rPr>
+        <w:t>”</w:t>
+      </w:r>
+      <w:r>
+        <w:rPr>
+          <w:sz w:val="24"/>
+          <w:szCs w:val="24"/>
+        </w:rPr>
+        <w:t xml:space="preserve"> preparando così il database alle interrogazioni del Client.</w:t>
+      </w:r>
+    </w:p>
+    <w:p>
+      <w:pPr>
+        <w:rPr>
+          <w:sz w:val="24"/>
+          <w:szCs w:val="24"/>
+        </w:rPr>
+      </w:pPr>
+    </w:p>
+    <w:p>
+      <w:pPr>
+        <w:rPr>
+          <w:sz w:val="24"/>
+          <w:szCs w:val="24"/>
+        </w:rPr>
+      </w:pPr>
     </w:p>
     <w:p>
       <w:pPr>
         <w:pStyle w:val="Paragrafoelenco"/>
         <w:numPr>
           <w:ilvl w:val="0"/>
-          <w:numId w:val="6"/>
+          <w:numId w:val="3"/>
         </w:numPr>
         <w:rPr>
-          <w:sz w:val="24"/>
-          <w:szCs w:val="24"/>
-        </w:rPr>
-      </w:pPr>
-      <w:r>
-        <w:rPr>
-          <w:sz w:val="24"/>
-          <w:szCs w:val="24"/>
-        </w:rPr>
-        <w:t>Premere la combinazione di tasti “CTRL + K CTRL + O”</w:t>
-      </w:r>
-    </w:p>
-    <w:p>
-      <w:pPr>
-        <w:pStyle w:val="Paragrafoelenco"/>
-        <w:numPr>
-          <w:ilvl w:val="0"/>
-          <w:numId w:val="6"/>
-        </w:numPr>
-        <w:rPr>
-          <w:sz w:val="24"/>
-          <w:szCs w:val="24"/>
-        </w:rPr>
-      </w:pPr>
-      <w:r>
-        <w:rPr>
-          <w:sz w:val="24"/>
-          <w:szCs w:val="24"/>
-        </w:rPr>
-        <w:t>Selezionare la cartella descritta nel path precedente</w:t>
-      </w:r>
-    </w:p>
-    <w:p>
-      <w:pPr>
-        <w:pStyle w:val="Paragrafoelenco"/>
-        <w:numPr>
-          <w:ilvl w:val="0"/>
-          <w:numId w:val="6"/>
-        </w:numPr>
-        <w:rPr>
-          <w:sz w:val="24"/>
-          <w:szCs w:val="24"/>
-        </w:rPr>
-      </w:pPr>
-      <w:r>
-        <w:rPr>
-          <w:sz w:val="24"/>
-          <w:szCs w:val="24"/>
-        </w:rPr>
-        <w:t>Cliccare selezione cartella</w:t>
-      </w:r>
-    </w:p>
-    <w:p>
-      <w:pPr>
-        <w:jc w:val="center"/>
-        <w:rPr>
-          <w:sz w:val="24"/>
-          <w:szCs w:val="24"/>
-        </w:rPr>
-      </w:pPr>
-      <w:r>
-        <w:rPr>
+          <w:b/>
+          <w:bCs/>
+          <w:sz w:val="24"/>
+          <w:szCs w:val="24"/>
+        </w:rPr>
+      </w:pPr>
+      <w:r>
+        <w:rPr>
+          <w:b/>
+          <w:bCs/>
+          <w:sz w:val="28"/>
+          <w:szCs w:val="28"/>
+        </w:rPr>
+        <w:lastRenderedPageBreak/>
+        <w:t>Esecuzione</w:t>
+      </w:r>
+      <w:r>
+        <w:rPr>
+          <w:b/>
+          <w:bCs/>
+          <w:sz w:val="28"/>
+          <w:szCs w:val="28"/>
+        </w:rPr>
+        <w:t xml:space="preserve"> del Software su Visual Studio Code</w:t>
+      </w:r>
+    </w:p>
+    <w:p>
+      <w:pPr>
+        <w:rPr>
+          <w:sz w:val="24"/>
+          <w:szCs w:val="24"/>
+        </w:rPr>
+      </w:pPr>
+      <w:r>
+        <w:rPr>
+          <w:sz w:val="24"/>
+          <w:szCs w:val="24"/>
+        </w:rPr>
+        <w:t xml:space="preserve">Dopo aver installato correttamente le componenti descritte precedentemente, è necessario installare l’estensione </w:t>
+      </w:r>
+      <w:r>
+        <w:rPr>
+          <w:i/>
+          <w:iCs/>
+          <w:sz w:val="24"/>
+          <w:szCs w:val="24"/>
+        </w:rPr>
+        <w:t xml:space="preserve">“Extensions Pack for Java” </w:t>
+      </w:r>
+      <w:r>
+        <w:rPr>
+          <w:sz w:val="24"/>
+          <w:szCs w:val="24"/>
+        </w:rPr>
+        <w:t>all’interno dell’IDE Visual Studio Code.</w:t>
+      </w:r>
+    </w:p>
+    <w:p>
+      <w:pPr>
+        <w:rPr>
+          <w:sz w:val="24"/>
+          <w:szCs w:val="24"/>
+        </w:rPr>
+      </w:pPr>
+      <w:r>
+        <w:rPr>
+          <w:sz w:val="24"/>
+          <w:szCs w:val="24"/>
+        </w:rPr>
+        <w:t>Per far ciò è sufficiente premere la combo di tasti “CTRL+SHIFT+S”, digitare l’estensione pocanzi citata e procedere con l’installazione:</w:t>
+      </w:r>
+    </w:p>
+    <w:p>
+      <w:pPr>
+        <w:rPr>
+          <w:sz w:val="24"/>
+          <w:szCs w:val="24"/>
+        </w:rPr>
+      </w:pPr>
+      <w:r>
+        <w:rPr>
+          <w:noProof/>
           <w:sz w:val="24"/>
           <w:szCs w:val="24"/>
         </w:rPr>
         <w:drawing>
-          <wp:inline distT="0" distB="0" distL="0" distR="0" wp14:anchorId="217DFB10" wp14:editId="6EEB7C5E">
-            <wp:extent cx="3383280" cy="2119552"/>
-            <wp:effectExtent l="0" t="0" r="7620" b="0"/>
-            <wp:docPr id="4" name="Immagine 4"/>
+          <wp:inline distT="0" distB="0" distL="0" distR="0" wp14:anchorId="38D13489" wp14:editId="63290A94">
+            <wp:extent cx="6120130" cy="1252220"/>
+            <wp:effectExtent l="0" t="0" r="0" b="5080"/>
+            <wp:docPr id="2" name="Immagine 2"/>
             <wp:cNvGraphicFramePr>
               <a:graphicFrameLocks xmlns:a="http://schemas.openxmlformats.org/drawingml/2006/main" noChangeAspect="1"/>
             </wp:cNvGraphicFramePr>
@@ -1079,6 +758,375 @@
                   <pic:spPr>
                     <a:xfrm>
                       <a:off x="0" y="0"/>
+                      <a:ext cx="6120130" cy="1252220"/>
+                    </a:xfrm>
+                    <a:prstGeom prst="rect">
+                      <a:avLst/>
+                    </a:prstGeom>
+                  </pic:spPr>
+                </pic:pic>
+              </a:graphicData>
+            </a:graphic>
+          </wp:inline>
+        </w:drawing>
+      </w:r>
+    </w:p>
+    <w:p>
+      <w:pPr>
+        <w:rPr>
+          <w:sz w:val="24"/>
+          <w:szCs w:val="24"/>
+        </w:rPr>
+      </w:pPr>
+      <w:r>
+        <w:rPr>
+          <w:sz w:val="24"/>
+          <w:szCs w:val="24"/>
+        </w:rPr>
+        <w:t>Dopo aver installato correttamente l’estensione è possibile procedere con l’esecuzione del software.</w:t>
+      </w:r>
+    </w:p>
+    <w:p>
+      <w:pPr>
+        <w:rPr>
+          <w:b/>
+          <w:bCs/>
+          <w:i/>
+          <w:iCs/>
+          <w:sz w:val="28"/>
+          <w:szCs w:val="28"/>
+        </w:rPr>
+      </w:pPr>
+    </w:p>
+    <w:p>
+      <w:pPr>
+        <w:rPr>
+          <w:b/>
+          <w:bCs/>
+          <w:i/>
+          <w:iCs/>
+          <w:sz w:val="28"/>
+          <w:szCs w:val="28"/>
+        </w:rPr>
+      </w:pPr>
+    </w:p>
+    <w:p>
+      <w:pPr>
+        <w:rPr>
+          <w:b/>
+          <w:bCs/>
+          <w:i/>
+          <w:iCs/>
+          <w:sz w:val="28"/>
+          <w:szCs w:val="28"/>
+        </w:rPr>
+      </w:pPr>
+    </w:p>
+    <w:p>
+      <w:pPr>
+        <w:rPr>
+          <w:b/>
+          <w:bCs/>
+          <w:i/>
+          <w:iCs/>
+          <w:sz w:val="28"/>
+          <w:szCs w:val="28"/>
+        </w:rPr>
+      </w:pPr>
+    </w:p>
+    <w:p>
+      <w:pPr>
+        <w:rPr>
+          <w:b/>
+          <w:bCs/>
+          <w:i/>
+          <w:iCs/>
+          <w:sz w:val="28"/>
+          <w:szCs w:val="28"/>
+        </w:rPr>
+      </w:pPr>
+    </w:p>
+    <w:p>
+      <w:pPr>
+        <w:rPr>
+          <w:b/>
+          <w:bCs/>
+          <w:i/>
+          <w:iCs/>
+          <w:sz w:val="28"/>
+          <w:szCs w:val="28"/>
+        </w:rPr>
+      </w:pPr>
+    </w:p>
+    <w:p>
+      <w:pPr>
+        <w:rPr>
+          <w:b/>
+          <w:bCs/>
+          <w:i/>
+          <w:iCs/>
+          <w:sz w:val="28"/>
+          <w:szCs w:val="28"/>
+        </w:rPr>
+      </w:pPr>
+    </w:p>
+    <w:p>
+      <w:pPr>
+        <w:rPr>
+          <w:b/>
+          <w:bCs/>
+          <w:i/>
+          <w:iCs/>
+          <w:sz w:val="28"/>
+          <w:szCs w:val="28"/>
+        </w:rPr>
+      </w:pPr>
+    </w:p>
+    <w:p>
+      <w:pPr>
+        <w:rPr>
+          <w:b/>
+          <w:bCs/>
+          <w:i/>
+          <w:iCs/>
+          <w:sz w:val="28"/>
+          <w:szCs w:val="28"/>
+        </w:rPr>
+      </w:pPr>
+    </w:p>
+    <w:p>
+      <w:pPr>
+        <w:rPr>
+          <w:b/>
+          <w:bCs/>
+          <w:i/>
+          <w:iCs/>
+          <w:sz w:val="28"/>
+          <w:szCs w:val="28"/>
+        </w:rPr>
+      </w:pPr>
+    </w:p>
+    <w:p>
+      <w:pPr>
+        <w:rPr>
+          <w:b/>
+          <w:bCs/>
+          <w:i/>
+          <w:iCs/>
+          <w:sz w:val="28"/>
+          <w:szCs w:val="28"/>
+        </w:rPr>
+      </w:pPr>
+    </w:p>
+    <w:p>
+      <w:pPr>
+        <w:rPr>
+          <w:b/>
+          <w:bCs/>
+          <w:i/>
+          <w:iCs/>
+          <w:sz w:val="28"/>
+          <w:szCs w:val="28"/>
+        </w:rPr>
+      </w:pPr>
+    </w:p>
+    <w:p>
+      <w:pPr>
+        <w:rPr>
+          <w:b/>
+          <w:bCs/>
+          <w:i/>
+          <w:iCs/>
+          <w:sz w:val="28"/>
+          <w:szCs w:val="28"/>
+        </w:rPr>
+      </w:pPr>
+    </w:p>
+    <w:p>
+      <w:pPr>
+        <w:rPr>
+          <w:b/>
+          <w:bCs/>
+          <w:i/>
+          <w:iCs/>
+          <w:sz w:val="28"/>
+          <w:szCs w:val="28"/>
+        </w:rPr>
+      </w:pPr>
+    </w:p>
+    <w:p>
+      <w:pPr>
+        <w:rPr>
+          <w:b/>
+          <w:bCs/>
+          <w:i/>
+          <w:iCs/>
+          <w:sz w:val="28"/>
+          <w:szCs w:val="28"/>
+        </w:rPr>
+      </w:pPr>
+    </w:p>
+    <w:p>
+      <w:pPr>
+        <w:rPr>
+          <w:b/>
+          <w:bCs/>
+          <w:i/>
+          <w:iCs/>
+          <w:sz w:val="28"/>
+          <w:szCs w:val="28"/>
+        </w:rPr>
+      </w:pPr>
+    </w:p>
+    <w:p>
+      <w:pPr>
+        <w:rPr>
+          <w:b/>
+          <w:bCs/>
+          <w:i/>
+          <w:iCs/>
+          <w:sz w:val="28"/>
+          <w:szCs w:val="28"/>
+        </w:rPr>
+      </w:pPr>
+    </w:p>
+    <w:p>
+      <w:pPr>
+        <w:rPr>
+          <w:b/>
+          <w:bCs/>
+          <w:i/>
+          <w:iCs/>
+          <w:sz w:val="28"/>
+          <w:szCs w:val="28"/>
+        </w:rPr>
+      </w:pPr>
+      <w:r>
+        <w:rPr>
+          <w:b/>
+          <w:bCs/>
+          <w:i/>
+          <w:iCs/>
+          <w:sz w:val="28"/>
+          <w:szCs w:val="28"/>
+        </w:rPr>
+        <w:lastRenderedPageBreak/>
+        <w:t>Esecuzione del Server</w:t>
+      </w:r>
+    </w:p>
+    <w:p>
+      <w:pPr>
+        <w:rPr>
+          <w:sz w:val="24"/>
+          <w:szCs w:val="24"/>
+        </w:rPr>
+      </w:pPr>
+      <w:r>
+        <w:rPr>
+          <w:sz w:val="24"/>
+          <w:szCs w:val="24"/>
+        </w:rPr>
+        <w:t>Il primo software da avviare è il Server. Per far ciò è sufficiente aprire la cartella “Progetto CLI/Codice Sorgente/Server” in VS Code, facendo come segue:</w:t>
+      </w:r>
+    </w:p>
+    <w:p>
+      <w:pPr>
+        <w:pStyle w:val="Paragrafoelenco"/>
+        <w:numPr>
+          <w:ilvl w:val="0"/>
+          <w:numId w:val="6"/>
+        </w:numPr>
+        <w:rPr>
+          <w:sz w:val="24"/>
+          <w:szCs w:val="24"/>
+        </w:rPr>
+      </w:pPr>
+      <w:r>
+        <w:rPr>
+          <w:sz w:val="24"/>
+          <w:szCs w:val="24"/>
+        </w:rPr>
+        <w:t>Premere la combinazione di tasti “CTRL + K CTRL + O”</w:t>
+      </w:r>
+    </w:p>
+    <w:p>
+      <w:pPr>
+        <w:pStyle w:val="Paragrafoelenco"/>
+        <w:numPr>
+          <w:ilvl w:val="0"/>
+          <w:numId w:val="6"/>
+        </w:numPr>
+        <w:rPr>
+          <w:sz w:val="24"/>
+          <w:szCs w:val="24"/>
+        </w:rPr>
+      </w:pPr>
+      <w:r>
+        <w:rPr>
+          <w:sz w:val="24"/>
+          <w:szCs w:val="24"/>
+        </w:rPr>
+        <w:t>Selezionare la cartella descritta nel path precedente</w:t>
+      </w:r>
+    </w:p>
+    <w:p>
+      <w:pPr>
+        <w:pStyle w:val="Paragrafoelenco"/>
+        <w:numPr>
+          <w:ilvl w:val="0"/>
+          <w:numId w:val="6"/>
+        </w:numPr>
+        <w:rPr>
+          <w:sz w:val="24"/>
+          <w:szCs w:val="24"/>
+        </w:rPr>
+      </w:pPr>
+      <w:r>
+        <w:rPr>
+          <w:sz w:val="24"/>
+          <w:szCs w:val="24"/>
+        </w:rPr>
+        <w:t>Cliccare selezione cartella</w:t>
+      </w:r>
+    </w:p>
+    <w:p>
+      <w:pPr>
+        <w:jc w:val="center"/>
+        <w:rPr>
+          <w:sz w:val="24"/>
+          <w:szCs w:val="24"/>
+        </w:rPr>
+      </w:pPr>
+      <w:r>
+        <w:rPr>
+          <w:noProof/>
+          <w:sz w:val="24"/>
+          <w:szCs w:val="24"/>
+        </w:rPr>
+        <w:drawing>
+          <wp:inline distT="0" distB="0" distL="0" distR="0" wp14:anchorId="217DFB10" wp14:editId="6EEB7C5E">
+            <wp:extent cx="3383280" cy="2119552"/>
+            <wp:effectExtent l="0" t="0" r="7620" b="0"/>
+            <wp:docPr id="4" name="Immagine 4"/>
+            <wp:cNvGraphicFramePr>
+              <a:graphicFrameLocks xmlns:a="http://schemas.openxmlformats.org/drawingml/2006/main" noChangeAspect="1"/>
+            </wp:cNvGraphicFramePr>
+            <a:graphic xmlns:a="http://schemas.openxmlformats.org/drawingml/2006/main">
+              <a:graphicData uri="http://schemas.openxmlformats.org/drawingml/2006/picture">
+                <pic:pic xmlns:pic="http://schemas.openxmlformats.org/drawingml/2006/picture">
+                  <pic:nvPicPr>
+                    <pic:cNvPr id="1" name=""/>
+                    <pic:cNvPicPr/>
+                  </pic:nvPicPr>
+                  <pic:blipFill>
+                    <a:blip r:embed="rId10"/>
+                    <a:stretch>
+                      <a:fillRect/>
+                    </a:stretch>
+                  </pic:blipFill>
+                  <pic:spPr>
+                    <a:xfrm>
+                      <a:off x="0" y="0"/>
                       <a:ext cx="3393521" cy="2125968"/>
                     </a:xfrm>
                     <a:prstGeom prst="rect">
@@ -1130,6 +1178,7 @@
       </w:pPr>
       <w:r>
         <w:rPr>
+          <w:noProof/>
           <w:sz w:val="24"/>
           <w:szCs w:val="24"/>
         </w:rPr>
@@ -1157,7 +1206,7 @@
                     <pic:cNvPicPr/>
                   </pic:nvPicPr>
                   <pic:blipFill>
-                    <a:blip r:embed="rId10">
+                    <a:blip r:embed="rId11">
                       <a:extLst>
                         <a:ext uri="{28A0092B-C50C-407E-A947-70E740481C1C}">
                           <a14:useLocalDpi xmlns:a14="http://schemas.microsoft.com/office/drawing/2010/main" val="0"/>
@@ -1283,6 +1332,7 @@
       </w:pPr>
       <w:r>
         <w:rPr>
+          <w:noProof/>
           <w:sz w:val="24"/>
           <w:szCs w:val="24"/>
         </w:rPr>
@@ -1302,7 +1352,7 @@
                     <pic:cNvPicPr/>
                   </pic:nvPicPr>
                   <pic:blipFill>
-                    <a:blip r:embed="rId11"/>
+                    <a:blip r:embed="rId12"/>
                     <a:stretch>
                       <a:fillRect/>
                     </a:stretch>
@@ -1385,21 +1435,7 @@
           <w:sz w:val="24"/>
           <w:szCs w:val="24"/>
         </w:rPr>
-        <w:t>Per</w:t>
-      </w:r>
-      <w:r>
-        <w:rPr>
-          <w:sz w:val="24"/>
-          <w:szCs w:val="24"/>
-        </w:rPr>
-        <w:t xml:space="preserve"> lanciare il Client </w:t>
-      </w:r>
-      <w:r>
-        <w:rPr>
-          <w:sz w:val="24"/>
-          <w:szCs w:val="24"/>
-        </w:rPr>
-        <w:t>è sufficiente aprire la cartella “Progetto CLI/Codice Sorgente/</w:t>
+        <w:t>Per lanciare il Client è sufficiente aprire la cartella “Progetto CLI/Codice Sorgente/</w:t>
       </w:r>
       <w:r>
         <w:rPr>
@@ -1486,6 +1522,7 @@
       </w:pPr>
       <w:r>
         <w:rPr>
+          <w:noProof/>
           <w:sz w:val="24"/>
           <w:szCs w:val="24"/>
         </w:rPr>
@@ -1505,7 +1542,7 @@
                     <pic:cNvPicPr/>
                   </pic:nvPicPr>
                   <pic:blipFill>
-                    <a:blip r:embed="rId12"/>
+                    <a:blip r:embed="rId13"/>
                     <a:stretch>
                       <a:fillRect/>
                     </a:stretch>
@@ -1574,6 +1611,7 @@
       </w:pPr>
       <w:r>
         <w:rPr>
+          <w:noProof/>
           <w:sz w:val="24"/>
           <w:szCs w:val="24"/>
         </w:rPr>
@@ -1593,7 +1631,7 @@
                     <pic:cNvPicPr/>
                   </pic:nvPicPr>
                   <pic:blipFill>
-                    <a:blip r:embed="rId13"/>
+                    <a:blip r:embed="rId14"/>
                     <a:stretch>
                       <a:fillRect/>
                     </a:stretch>
@@ -1719,6 +1757,7 @@
       </w:pPr>
       <w:r>
         <w:rPr>
+          <w:noProof/>
           <w:sz w:val="24"/>
           <w:szCs w:val="24"/>
         </w:rPr>
@@ -1738,7 +1777,7 @@
                     <pic:cNvPicPr/>
                   </pic:nvPicPr>
                   <pic:blipFill>
-                    <a:blip r:embed="rId14"/>
+                    <a:blip r:embed="rId15"/>
                     <a:stretch>
                       <a:fillRect/>
                     </a:stretch>
@@ -1800,61 +1839,22 @@
           <w:sz w:val="28"/>
           <w:szCs w:val="28"/>
         </w:rPr>
-        <w:t xml:space="preserve">Client - </w:t>
-      </w:r>
-      <w:r>
-        <w:rPr>
-          <w:b/>
-          <w:bCs/>
-          <w:i/>
-          <w:iCs/>
-          <w:sz w:val="28"/>
-          <w:szCs w:val="28"/>
-        </w:rPr>
-        <w:t>GUI</w:t>
-      </w:r>
-    </w:p>
-    <w:p>
-      <w:pPr>
-        <w:rPr>
-          <w:sz w:val="24"/>
-          <w:szCs w:val="24"/>
-        </w:rPr>
-      </w:pPr>
-      <w:r>
-        <w:rPr>
-          <w:sz w:val="24"/>
-          <w:szCs w:val="24"/>
-        </w:rPr>
-        <w:t xml:space="preserve">Per lanciare il Client </w:t>
-      </w:r>
-      <w:r>
-        <w:rPr>
-          <w:sz w:val="24"/>
-          <w:szCs w:val="24"/>
-        </w:rPr>
-        <w:t xml:space="preserve">sottoforma di interfaccia Grafica </w:t>
-      </w:r>
-      <w:r>
-        <w:rPr>
-          <w:sz w:val="24"/>
-          <w:szCs w:val="24"/>
-        </w:rPr>
-        <w:t xml:space="preserve">è sufficiente aprire la cartella “Progetto </w:t>
-      </w:r>
-      <w:r>
-        <w:rPr>
-          <w:sz w:val="24"/>
-          <w:szCs w:val="24"/>
-        </w:rPr>
-        <w:t>GUI</w:t>
-      </w:r>
-      <w:r>
-        <w:rPr>
-          <w:sz w:val="24"/>
-          <w:szCs w:val="24"/>
-        </w:rPr>
-        <w:t>/Codice Sorgente/Client” in VS Code, facendo come segue:</w:t>
+        <w:t>Client - GUI</w:t>
+      </w:r>
+    </w:p>
+    <w:p>
+      <w:pPr>
+        <w:rPr>
+          <w:sz w:val="24"/>
+          <w:szCs w:val="24"/>
+        </w:rPr>
+      </w:pPr>
+      <w:r>
+        <w:rPr>
+          <w:sz w:val="24"/>
+          <w:szCs w:val="24"/>
+        </w:rPr>
+        <w:t>Per lanciare il Client sottoforma di interfaccia Grafica è sufficiente aprire la cartella “Progetto GUI/Codice Sorgente/Client” in VS Code, facendo come segue:</w:t>
       </w:r>
     </w:p>
     <w:p>
@@ -1927,6 +1927,7 @@
       </w:pPr>
       <w:r>
         <w:rPr>
+          <w:noProof/>
           <w:sz w:val="24"/>
           <w:szCs w:val="24"/>
         </w:rPr>
@@ -1935,94 +1936,6 @@
             <wp:extent cx="3681730" cy="2306525"/>
             <wp:effectExtent l="0" t="0" r="0" b="0"/>
             <wp:docPr id="17" name="Immagine 17"/>
-            <wp:cNvGraphicFramePr>
-              <a:graphicFrameLocks xmlns:a="http://schemas.openxmlformats.org/drawingml/2006/main" noChangeAspect="1"/>
-            </wp:cNvGraphicFramePr>
-            <a:graphic xmlns:a="http://schemas.openxmlformats.org/drawingml/2006/main">
-              <a:graphicData uri="http://schemas.openxmlformats.org/drawingml/2006/picture">
-                <pic:pic xmlns:pic="http://schemas.openxmlformats.org/drawingml/2006/picture">
-                  <pic:nvPicPr>
-                    <pic:cNvPr id="1" name=""/>
-                    <pic:cNvPicPr/>
-                  </pic:nvPicPr>
-                  <pic:blipFill>
-                    <a:blip r:embed="rId15"/>
-                    <a:stretch>
-                      <a:fillRect/>
-                    </a:stretch>
-                  </pic:blipFill>
-                  <pic:spPr>
-                    <a:xfrm>
-                      <a:off x="0" y="0"/>
-                      <a:ext cx="3703881" cy="2320402"/>
-                    </a:xfrm>
-                    <a:prstGeom prst="rect">
-                      <a:avLst/>
-                    </a:prstGeom>
-                  </pic:spPr>
-                </pic:pic>
-              </a:graphicData>
-            </a:graphic>
-          </wp:inline>
-        </w:drawing>
-      </w:r>
-    </w:p>
-    <w:p>
-      <w:pPr>
-        <w:pStyle w:val="Paragrafoelenco"/>
-        <w:numPr>
-          <w:ilvl w:val="0"/>
-          <w:numId w:val="8"/>
-        </w:numPr>
-        <w:rPr>
-          <w:sz w:val="24"/>
-          <w:szCs w:val="24"/>
-        </w:rPr>
-      </w:pPr>
-      <w:r>
-        <w:rPr>
-          <w:sz w:val="24"/>
-          <w:szCs w:val="24"/>
-        </w:rPr>
-        <w:t>Selezionare il file “</w:t>
-      </w:r>
-      <w:r>
-        <w:rPr>
-          <w:i/>
-          <w:iCs/>
-          <w:sz w:val="24"/>
-          <w:szCs w:val="24"/>
-        </w:rPr>
-        <w:t>App</w:t>
-      </w:r>
-      <w:r>
-        <w:rPr>
-          <w:i/>
-          <w:iCs/>
-          <w:sz w:val="24"/>
-          <w:szCs w:val="24"/>
-        </w:rPr>
-        <w:t>.java”</w:t>
-      </w:r>
-    </w:p>
-    <w:p>
-      <w:pPr>
-        <w:jc w:val="center"/>
-        <w:rPr>
-          <w:sz w:val="24"/>
-          <w:szCs w:val="24"/>
-        </w:rPr>
-      </w:pPr>
-      <w:r>
-        <w:rPr>
-          <w:sz w:val="24"/>
-          <w:szCs w:val="24"/>
-        </w:rPr>
-        <w:drawing>
-          <wp:inline distT="0" distB="0" distL="0" distR="0" wp14:anchorId="0EFF81EA" wp14:editId="4D783DA9">
-            <wp:extent cx="1661160" cy="2054123"/>
-            <wp:effectExtent l="0" t="0" r="0" b="3810"/>
-            <wp:docPr id="18" name="Immagine 18"/>
             <wp:cNvGraphicFramePr>
               <a:graphicFrameLocks xmlns:a="http://schemas.openxmlformats.org/drawingml/2006/main" noChangeAspect="1"/>
             </wp:cNvGraphicFramePr>
@@ -2042,6 +1955,95 @@
                   <pic:spPr>
                     <a:xfrm>
                       <a:off x="0" y="0"/>
+                      <a:ext cx="3703881" cy="2320402"/>
+                    </a:xfrm>
+                    <a:prstGeom prst="rect">
+                      <a:avLst/>
+                    </a:prstGeom>
+                  </pic:spPr>
+                </pic:pic>
+              </a:graphicData>
+            </a:graphic>
+          </wp:inline>
+        </w:drawing>
+      </w:r>
+    </w:p>
+    <w:p>
+      <w:pPr>
+        <w:pStyle w:val="Paragrafoelenco"/>
+        <w:numPr>
+          <w:ilvl w:val="0"/>
+          <w:numId w:val="8"/>
+        </w:numPr>
+        <w:rPr>
+          <w:sz w:val="24"/>
+          <w:szCs w:val="24"/>
+        </w:rPr>
+      </w:pPr>
+      <w:r>
+        <w:rPr>
+          <w:sz w:val="24"/>
+          <w:szCs w:val="24"/>
+        </w:rPr>
+        <w:t>Selezionare il file “</w:t>
+      </w:r>
+      <w:r>
+        <w:rPr>
+          <w:i/>
+          <w:iCs/>
+          <w:sz w:val="24"/>
+          <w:szCs w:val="24"/>
+        </w:rPr>
+        <w:t>App</w:t>
+      </w:r>
+      <w:r>
+        <w:rPr>
+          <w:i/>
+          <w:iCs/>
+          <w:sz w:val="24"/>
+          <w:szCs w:val="24"/>
+        </w:rPr>
+        <w:t>.java”</w:t>
+      </w:r>
+    </w:p>
+    <w:p>
+      <w:pPr>
+        <w:jc w:val="center"/>
+        <w:rPr>
+          <w:sz w:val="24"/>
+          <w:szCs w:val="24"/>
+        </w:rPr>
+      </w:pPr>
+      <w:r>
+        <w:rPr>
+          <w:noProof/>
+          <w:sz w:val="24"/>
+          <w:szCs w:val="24"/>
+        </w:rPr>
+        <w:drawing>
+          <wp:inline distT="0" distB="0" distL="0" distR="0" wp14:anchorId="0EFF81EA" wp14:editId="4D783DA9">
+            <wp:extent cx="1661160" cy="2054123"/>
+            <wp:effectExtent l="0" t="0" r="0" b="3810"/>
+            <wp:docPr id="18" name="Immagine 18"/>
+            <wp:cNvGraphicFramePr>
+              <a:graphicFrameLocks xmlns:a="http://schemas.openxmlformats.org/drawingml/2006/main" noChangeAspect="1"/>
+            </wp:cNvGraphicFramePr>
+            <a:graphic xmlns:a="http://schemas.openxmlformats.org/drawingml/2006/main">
+              <a:graphicData uri="http://schemas.openxmlformats.org/drawingml/2006/picture">
+                <pic:pic xmlns:pic="http://schemas.openxmlformats.org/drawingml/2006/picture">
+                  <pic:nvPicPr>
+                    <pic:cNvPr id="1" name=""/>
+                    <pic:cNvPicPr/>
+                  </pic:nvPicPr>
+                  <pic:blipFill>
+                    <a:blip r:embed="rId17"/>
+                    <a:stretch>
+                      <a:fillRect/>
+                    </a:stretch>
+                  </pic:blipFill>
+                  <pic:spPr>
+                    <a:xfrm>
+                      <a:off x="0" y="0"/>
                       <a:ext cx="1665057" cy="2058942"/>
                     </a:xfrm>
                     <a:prstGeom prst="rect">
@@ -2102,6 +2104,7 @@
       </w:pPr>
       <w:r>
         <w:rPr>
+          <w:noProof/>
           <w:sz w:val="24"/>
           <w:szCs w:val="24"/>
         </w:rPr>
@@ -2121,7 +2124,7 @@
                     <pic:cNvPicPr/>
                   </pic:nvPicPr>
                   <pic:blipFill>
-                    <a:blip r:embed="rId17"/>
+                    <a:blip r:embed="rId18"/>
                     <a:stretch>
                       <a:fillRect/>
                     </a:stretch>
@@ -2335,6 +2338,7 @@
       </w:pPr>
       <w:r>
         <w:rPr>
+          <w:noProof/>
           <w:sz w:val="24"/>
           <w:szCs w:val="24"/>
         </w:rPr>
@@ -2354,7 +2358,7 @@
                     <pic:cNvPicPr/>
                   </pic:nvPicPr>
                   <pic:blipFill>
-                    <a:blip r:embed="rId18"/>
+                    <a:blip r:embed="rId19"/>
                     <a:stretch>
                       <a:fillRect/>
                     </a:stretch>
@@ -2590,6 +2594,7 @@
       </w:pPr>
       <w:r>
         <w:rPr>
+          <w:noProof/>
           <w:sz w:val="24"/>
           <w:szCs w:val="24"/>
         </w:rPr>
@@ -2609,7 +2614,7 @@
                     <pic:cNvPicPr/>
                   </pic:nvPicPr>
                   <pic:blipFill>
-                    <a:blip r:embed="rId19"/>
+                    <a:blip r:embed="rId20"/>
                     <a:stretch>
                       <a:fillRect/>
                     </a:stretch>
@@ -2941,8 +2946,9 @@
           <w:sz w:val="28"/>
           <w:szCs w:val="28"/>
         </w:rPr>
-        <w:t>Client</w:t>
-      </w:r>
+        <w:t xml:space="preserve">Client CLI – File </w:t>
+      </w:r>
+      <w:proofErr w:type="spellStart"/>
       <w:r>
         <w:rPr>
           <w:b/>
@@ -2952,18 +2958,6 @@
           <w:sz w:val="28"/>
           <w:szCs w:val="28"/>
         </w:rPr>
-        <w:t xml:space="preserve"> CLI – File </w:t>
-      </w:r>
-      <w:proofErr w:type="spellStart"/>
-      <w:r>
-        <w:rPr>
-          <w:b/>
-          <w:bCs/>
-          <w:i/>
-          <w:iCs/>
-          <w:sz w:val="28"/>
-          <w:szCs w:val="28"/>
-        </w:rPr>
         <w:t>Bat</w:t>
       </w:r>
       <w:proofErr w:type="spellEnd"/>
@@ -2980,21 +2974,7 @@
           <w:sz w:val="24"/>
           <w:szCs w:val="24"/>
         </w:rPr>
-        <w:t xml:space="preserve">Per eseguire il </w:t>
-      </w:r>
-      <w:r>
-        <w:rPr>
-          <w:sz w:val="24"/>
-          <w:szCs w:val="24"/>
-        </w:rPr>
-        <w:t>Client</w:t>
-      </w:r>
-      <w:r>
-        <w:rPr>
-          <w:sz w:val="24"/>
-          <w:szCs w:val="24"/>
-        </w:rPr>
-        <w:t xml:space="preserve"> a linea di comando è sufficiente seguire gli step descritti:</w:t>
+        <w:t>Per eseguire il Client a linea di comando è sufficiente seguire gli step descritti:</w:t>
       </w:r>
     </w:p>
     <w:p>
@@ -3045,14 +3025,7 @@
           <w:sz w:val="24"/>
           <w:szCs w:val="24"/>
         </w:rPr>
-        <w:t>Client</w:t>
-      </w:r>
-      <w:r>
-        <w:rPr>
-          <w:sz w:val="24"/>
-          <w:szCs w:val="24"/>
-        </w:rPr>
-        <w:t>”</w:t>
+        <w:t>Client”</w:t>
       </w:r>
     </w:p>
     <w:p>
@@ -3073,21 +3046,7 @@
           <w:sz w:val="24"/>
           <w:szCs w:val="24"/>
         </w:rPr>
-        <w:t>Cliccare sul file “</w:t>
-      </w:r>
-      <w:r>
-        <w:rPr>
-          <w:sz w:val="24"/>
-          <w:szCs w:val="24"/>
-        </w:rPr>
-        <w:t>Client</w:t>
-      </w:r>
-      <w:r>
-        <w:rPr>
-          <w:sz w:val="24"/>
-          <w:szCs w:val="24"/>
-        </w:rPr>
-        <w:t>.bat”</w:t>
+        <w:t>Cliccare sul file “Client.bat”</w:t>
       </w:r>
     </w:p>
     <w:p>
@@ -3131,8 +3090,9 @@
           <w:sz w:val="28"/>
           <w:szCs w:val="28"/>
         </w:rPr>
-        <w:t>Client</w:t>
-      </w:r>
+        <w:t xml:space="preserve">Client GUI – File </w:t>
+      </w:r>
+      <w:proofErr w:type="spellStart"/>
       <w:r>
         <w:rPr>
           <w:b/>
@@ -3142,40 +3102,6 @@
           <w:sz w:val="28"/>
           <w:szCs w:val="28"/>
         </w:rPr>
-        <w:t xml:space="preserve"> </w:t>
-      </w:r>
-      <w:r>
-        <w:rPr>
-          <w:b/>
-          <w:bCs/>
-          <w:i/>
-          <w:iCs/>
-          <w:sz w:val="28"/>
-          <w:szCs w:val="28"/>
-        </w:rPr>
-        <w:t>GUI</w:t>
-      </w:r>
-      <w:r>
-        <w:rPr>
-          <w:b/>
-          <w:bCs/>
-          <w:i/>
-          <w:iCs/>
-          <w:sz w:val="28"/>
-          <w:szCs w:val="28"/>
-        </w:rPr>
-        <w:t xml:space="preserve"> – File </w:t>
-      </w:r>
-      <w:proofErr w:type="spellStart"/>
-      <w:r>
-        <w:rPr>
-          <w:b/>
-          <w:bCs/>
-          <w:i/>
-          <w:iCs/>
-          <w:sz w:val="28"/>
-          <w:szCs w:val="28"/>
-        </w:rPr>
         <w:t>Bat</w:t>
       </w:r>
       <w:proofErr w:type="spellEnd"/>
@@ -3192,21 +3118,7 @@
           <w:sz w:val="24"/>
           <w:szCs w:val="24"/>
         </w:rPr>
-        <w:t xml:space="preserve">Per eseguire il </w:t>
-      </w:r>
-      <w:r>
-        <w:rPr>
-          <w:sz w:val="24"/>
-          <w:szCs w:val="24"/>
-        </w:rPr>
-        <w:t>Client ad interfaccia grafica</w:t>
-      </w:r>
-      <w:r>
-        <w:rPr>
-          <w:sz w:val="24"/>
-          <w:szCs w:val="24"/>
-        </w:rPr>
-        <w:t xml:space="preserve"> è sufficiente seguire gli step descritti:</w:t>
+        <w:t>Per eseguire il Client ad interfaccia grafica è sufficiente seguire gli step descritti:</w:t>
       </w:r>
     </w:p>
     <w:p>

</xml_diff>